<commit_message>
Tinkering with data folders + Code change
Working on resolving bugs and balancing with rec.
</commit_message>
<xml_diff>
--- a/WorkFlow.docx
+++ b/WorkFlow.docx
@@ -42,8 +42,6 @@
           <w:b/>
         </w:rPr>
       </w:pPr>
-      <w:bookmarkStart w:id="0" w:name="_GoBack"/>
-      <w:bookmarkEnd w:id="0"/>
     </w:p>
     <w:p>
       <w:pPr>
@@ -54,24 +52,27 @@
         </w:numPr>
         <w:rPr>
           <w:b/>
-        </w:rPr>
-      </w:pPr>
-      <w:r>
-        <w:rPr>
-          <w:b/>
-        </w:rPr>
-        <w:t xml:space="preserve"> Consolidat</w:t>
-      </w:r>
-      <w:r>
-        <w:rPr>
-          <w:b/>
-        </w:rPr>
-        <w:t xml:space="preserve">e data into folders on </w:t>
+          <w:highlight w:val="cyan"/>
+        </w:rPr>
+      </w:pPr>
+      <w:r>
+        <w:rPr>
+          <w:b/>
+        </w:rPr>
+        <w:t xml:space="preserve"> </w:t>
+      </w:r>
+      <w:r>
+        <w:rPr>
+          <w:b/>
+          <w:highlight w:val="cyan"/>
+        </w:rPr>
+        <w:t xml:space="preserve">Consolidate data into folders on </w:t>
       </w:r>
       <w:proofErr w:type="spellStart"/>
       <w:r>
         <w:rPr>
           <w:b/>
+          <w:highlight w:val="cyan"/>
         </w:rPr>
         <w:t>GitHub</w:t>
       </w:r>
@@ -79,27 +80,15 @@
       <w:r>
         <w:rPr>
           <w:b/>
-        </w:rPr>
-        <w:t>.</w:t>
-      </w:r>
-      <w:r>
-        <w:rPr>
-          <w:b/>
-        </w:rPr>
-        <w:t xml:space="preserve"> </w:t>
-      </w:r>
-      <w:r>
-        <w:rPr>
-          <w:b/>
-          <w:highlight w:val="lightGray"/>
-        </w:rPr>
-        <w:t>(</w:t>
+          <w:highlight w:val="cyan"/>
+        </w:rPr>
+        <w:t>. (</w:t>
       </w:r>
       <w:proofErr w:type="gramStart"/>
       <w:r>
         <w:rPr>
           <w:b/>
-          <w:highlight w:val="lightGray"/>
+          <w:highlight w:val="cyan"/>
         </w:rPr>
         <w:t>by</w:t>
       </w:r>
@@ -107,7 +96,7 @@
       <w:r>
         <w:rPr>
           <w:b/>
-          <w:highlight w:val="lightGray"/>
+          <w:highlight w:val="cyan"/>
         </w:rPr>
         <w:t xml:space="preserve"> Nov 19th)</w:t>
       </w:r>
@@ -117,6 +106,7 @@
         <w:pStyle w:val="ListParagraph"/>
         <w:rPr>
           <w:b/>
+          <w:highlight w:val="cyan"/>
         </w:rPr>
       </w:pPr>
     </w:p>
@@ -127,13 +117,18 @@
           <w:ilvl w:val="0"/>
           <w:numId w:val="3"/>
         </w:numPr>
-        <w:rPr>
-          <w:b/>
-        </w:rPr>
-      </w:pPr>
-      <w:r>
-        <w:rPr>
-          <w:b/>
+        <w:tabs>
+          <w:tab w:val="left" w:pos="12600"/>
+        </w:tabs>
+        <w:rPr>
+          <w:b/>
+          <w:highlight w:val="cyan"/>
+        </w:rPr>
+      </w:pPr>
+      <w:r>
+        <w:rPr>
+          <w:b/>
+          <w:highlight w:val="cyan"/>
         </w:rPr>
         <w:t xml:space="preserve">Resolve </w:t>
       </w:r>
@@ -141,6 +136,7 @@
       <w:r>
         <w:rPr>
           <w:b/>
+          <w:highlight w:val="cyan"/>
         </w:rPr>
         <w:t>Food.Need</w:t>
       </w:r>
@@ -148,33 +144,21 @@
       <w:r>
         <w:rPr>
           <w:b/>
-        </w:rPr>
-        <w:t xml:space="preserve"> code errors</w:t>
-      </w:r>
-      <w:r>
-        <w:rPr>
-          <w:b/>
-        </w:rPr>
-        <w:t xml:space="preserve"> </w:t>
-      </w:r>
-      <w:r>
-        <w:rPr>
-          <w:b/>
-          <w:highlight w:val="lightGray"/>
-        </w:rPr>
-        <w:t xml:space="preserve">(by </w:t>
-      </w:r>
-      <w:r>
-        <w:rPr>
-          <w:b/>
-          <w:highlight w:val="lightGray"/>
+          <w:highlight w:val="cyan"/>
+        </w:rPr>
+        <w:t xml:space="preserve"> code errors (by </w:t>
+      </w:r>
+      <w:r>
+        <w:rPr>
+          <w:b/>
+          <w:highlight w:val="cyan"/>
         </w:rPr>
         <w:t>Nov 19th</w:t>
       </w:r>
       <w:r>
         <w:rPr>
           <w:b/>
-          <w:highlight w:val="lightGray"/>
+          <w:highlight w:val="cyan"/>
         </w:rPr>
         <w:t>)</w:t>
       </w:r>
@@ -188,11 +172,13 @@
         </w:numPr>
         <w:rPr>
           <w:b/>
-        </w:rPr>
-      </w:pPr>
-      <w:r>
-        <w:rPr>
-          <w:b/>
+          <w:highlight w:val="cyan"/>
+        </w:rPr>
+      </w:pPr>
+      <w:r>
+        <w:rPr>
+          <w:b/>
+          <w:highlight w:val="cyan"/>
         </w:rPr>
         <w:t xml:space="preserve">Invite Andrew to collaborate on </w:t>
       </w:r>
@@ -200,6 +186,7 @@
       <w:r>
         <w:rPr>
           <w:b/>
+          <w:highlight w:val="cyan"/>
         </w:rPr>
         <w:t>GitHub</w:t>
       </w:r>
@@ -210,8 +197,11 @@
         <w:pStyle w:val="ListParagraph"/>
         <w:rPr>
           <w:b/>
-        </w:rPr>
-      </w:pPr>
+          <w:highlight w:val="cyan"/>
+        </w:rPr>
+      </w:pPr>
+      <w:bookmarkStart w:id="0" w:name="_GoBack"/>
+      <w:bookmarkEnd w:id="0"/>
     </w:p>
     <w:p>
       <w:pPr>
@@ -222,40 +212,22 @@
         </w:numPr>
         <w:rPr>
           <w:b/>
-        </w:rPr>
-      </w:pPr>
-      <w:r>
-        <w:rPr>
-          <w:b/>
+          <w:highlight w:val="cyan"/>
+        </w:rPr>
+      </w:pPr>
+      <w:r>
+        <w:rPr>
+          <w:b/>
+          <w:highlight w:val="cyan"/>
         </w:rPr>
         <w:t>Balance need with recommendation</w:t>
       </w:r>
       <w:r>
         <w:rPr>
           <w:b/>
-        </w:rPr>
-        <w:t xml:space="preserve"> </w:t>
-      </w:r>
-      <w:r>
-        <w:rPr>
-          <w:b/>
-          <w:highlight w:val="lightGray"/>
-        </w:rPr>
-        <w:t xml:space="preserve">(by </w:t>
-      </w:r>
-      <w:r>
-        <w:rPr>
-          <w:b/>
-          <w:highlight w:val="lightGray"/>
-        </w:rPr>
-        <w:t>Nov 21st</w:t>
-      </w:r>
-      <w:r>
-        <w:rPr>
-          <w:b/>
-          <w:highlight w:val="lightGray"/>
-        </w:rPr>
-        <w:t>)</w:t>
+          <w:highlight w:val="cyan"/>
+        </w:rPr>
+        <w:t xml:space="preserve"> (by Nov 21st)</w:t>
       </w:r>
     </w:p>
     <w:p>
@@ -267,11 +239,13 @@
         </w:numPr>
         <w:rPr>
           <w:b/>
-        </w:rPr>
-      </w:pPr>
-      <w:r>
-        <w:rPr>
-          <w:b/>
+          <w:highlight w:val="cyan"/>
+        </w:rPr>
+      </w:pPr>
+      <w:r>
+        <w:rPr>
+          <w:b/>
+          <w:highlight w:val="cyan"/>
         </w:rPr>
         <w:t xml:space="preserve">Send Caitlyn and </w:t>
       </w:r>
@@ -279,6 +253,7 @@
       <w:r>
         <w:rPr>
           <w:b/>
+          <w:highlight w:val="cyan"/>
         </w:rPr>
         <w:t>Wallapak</w:t>
       </w:r>
@@ -286,12 +261,14 @@
       <w:r>
         <w:rPr>
           <w:b/>
+          <w:highlight w:val="cyan"/>
         </w:rPr>
         <w:t xml:space="preserve"> equations</w:t>
       </w:r>
       <w:r>
         <w:rPr>
           <w:b/>
+          <w:highlight w:val="cyan"/>
         </w:rPr>
         <w:t xml:space="preserve"> and </w:t>
       </w:r>
@@ -299,6 +276,7 @@
       <w:r>
         <w:rPr>
           <w:b/>
+          <w:highlight w:val="cyan"/>
         </w:rPr>
         <w:t>work flow</w:t>
       </w:r>
@@ -306,6 +284,7 @@
       <w:r>
         <w:rPr>
           <w:b/>
+          <w:highlight w:val="cyan"/>
         </w:rPr>
         <w:t>.  Update. Set meeting.</w:t>
       </w:r>

</xml_diff>